<commit_message>
Changes according reviewers comments
</commit_message>
<xml_diff>
--- a/Task 4/Load_test_report.docx
+++ b/Task 4/Load_test_report.docx
@@ -772,6 +772,15 @@
           <w:bCs/>
         </w:rPr>
       </w:pPr>
+    </w:p>
+    <w:p>
+      <w:pPr>
+        <w:pStyle w:val="ListParagraph"/>
+        <w:rPr>
+          <w:b/>
+          <w:bCs/>
+        </w:rPr>
+      </w:pPr>
       <w:r>
         <w:rPr>
           <w:b/>
@@ -779,10 +788,10 @@
           <w:noProof/>
         </w:rPr>
         <w:drawing>
-          <wp:inline distT="0" distB="0" distL="0" distR="0" wp14:anchorId="64205C0B" wp14:editId="52820903">
-            <wp:extent cx="8218967" cy="3612922"/>
-            <wp:effectExtent l="0" t="0" r="0" b="6985"/>
-            <wp:docPr id="2" name="Picture 2" descr="A screenshot of a computer&#10;&#10;Description automatically generated with medium confidence"/>
+          <wp:inline distT="0" distB="0" distL="0" distR="0" wp14:anchorId="1E8DD665" wp14:editId="71D8A60E">
+            <wp:extent cx="8172036" cy="3666066"/>
+            <wp:effectExtent l="0" t="0" r="635" b="0"/>
+            <wp:docPr id="1" name="Picture 1" descr="Chart, treemap chart&#10;&#10;Description automatically generated"/>
             <wp:cNvGraphicFramePr>
               <a:graphicFrameLocks xmlns:a="http://schemas.openxmlformats.org/drawingml/2006/main" noChangeAspect="1"/>
             </wp:cNvGraphicFramePr>
@@ -790,11 +799,11 @@
               <a:graphicData uri="http://schemas.openxmlformats.org/drawingml/2006/picture">
                 <pic:pic xmlns:pic="http://schemas.openxmlformats.org/drawingml/2006/picture">
                   <pic:nvPicPr>
-                    <pic:cNvPr id="2" name="Picture 2" descr="A screenshot of a computer&#10;&#10;Description automatically generated with medium confidence"/>
+                    <pic:cNvPr id="1" name="Picture 1" descr="Chart, treemap chart&#10;&#10;Description automatically generated"/>
                     <pic:cNvPicPr/>
                   </pic:nvPicPr>
                   <pic:blipFill>
-                    <a:blip r:embed="rId11" cstate="print">
+                    <a:blip r:embed="rId11">
                       <a:extLst>
                         <a:ext uri="{28A0092B-C50C-407E-A947-70E740481C1C}">
                           <a14:useLocalDpi xmlns:a14="http://schemas.microsoft.com/office/drawing/2010/main" val="0"/>
@@ -808,7 +817,7 @@
                   <pic:spPr>
                     <a:xfrm>
                       <a:off x="0" y="0"/>
-                      <a:ext cx="8311347" cy="3653531"/>
+                      <a:ext cx="8178588" cy="3669005"/>
                     </a:xfrm>
                     <a:prstGeom prst="rect">
                       <a:avLst/>
@@ -838,6 +847,15 @@
           <w:bCs/>
         </w:rPr>
       </w:pPr>
+    </w:p>
+    <w:p>
+      <w:pPr>
+        <w:pStyle w:val="ListParagraph"/>
+        <w:rPr>
+          <w:b/>
+          <w:bCs/>
+        </w:rPr>
+      </w:pPr>
       <w:r>
         <w:rPr>
           <w:b/>
@@ -846,10 +864,10 @@
         </w:rPr>
         <w:lastRenderedPageBreak/>
         <w:drawing>
-          <wp:inline distT="0" distB="0" distL="0" distR="0" wp14:anchorId="57AC7474" wp14:editId="15873B4B">
-            <wp:extent cx="8389088" cy="3642845"/>
-            <wp:effectExtent l="0" t="0" r="0" b="0"/>
-            <wp:docPr id="4" name="Picture 4" descr="Chart, histogram&#10;&#10;Description automatically generated"/>
+          <wp:inline distT="0" distB="0" distL="0" distR="0" wp14:anchorId="12DA2AED" wp14:editId="71A6957A">
+            <wp:extent cx="8331200" cy="3733419"/>
+            <wp:effectExtent l="0" t="0" r="0" b="635"/>
+            <wp:docPr id="5" name="Picture 5" descr="Chart, histogram&#10;&#10;Description automatically generated"/>
             <wp:cNvGraphicFramePr>
               <a:graphicFrameLocks xmlns:a="http://schemas.openxmlformats.org/drawingml/2006/main" noChangeAspect="1"/>
             </wp:cNvGraphicFramePr>
@@ -857,11 +875,11 @@
               <a:graphicData uri="http://schemas.openxmlformats.org/drawingml/2006/picture">
                 <pic:pic xmlns:pic="http://schemas.openxmlformats.org/drawingml/2006/picture">
                   <pic:nvPicPr>
-                    <pic:cNvPr id="4" name="Picture 4" descr="Chart, histogram&#10;&#10;Description automatically generated"/>
+                    <pic:cNvPr id="5" name="Picture 5" descr="Chart, histogram&#10;&#10;Description automatically generated"/>
                     <pic:cNvPicPr/>
                   </pic:nvPicPr>
                   <pic:blipFill>
-                    <a:blip r:embed="rId12" cstate="print">
+                    <a:blip r:embed="rId12">
                       <a:extLst>
                         <a:ext uri="{28A0092B-C50C-407E-A947-70E740481C1C}">
                           <a14:useLocalDpi xmlns:a14="http://schemas.microsoft.com/office/drawing/2010/main" val="0"/>
@@ -875,7 +893,7 @@
                   <pic:spPr>
                     <a:xfrm>
                       <a:off x="0" y="0"/>
-                      <a:ext cx="8429295" cy="3660304"/>
+                      <a:ext cx="8341606" cy="3738082"/>
                     </a:xfrm>
                     <a:prstGeom prst="rect">
                       <a:avLst/>
@@ -905,6 +923,15 @@
           <w:bCs/>
         </w:rPr>
       </w:pPr>
+    </w:p>
+    <w:p>
+      <w:pPr>
+        <w:pStyle w:val="ListParagraph"/>
+        <w:rPr>
+          <w:b/>
+          <w:bCs/>
+        </w:rPr>
+      </w:pPr>
       <w:r>
         <w:rPr>
           <w:b/>
@@ -913,10 +940,10 @@
         </w:rPr>
         <w:lastRenderedPageBreak/>
         <w:drawing>
-          <wp:inline distT="0" distB="0" distL="0" distR="0" wp14:anchorId="1E2E1936" wp14:editId="177E6409">
-            <wp:extent cx="8547609" cy="3725333"/>
-            <wp:effectExtent l="0" t="0" r="6350" b="8890"/>
-            <wp:docPr id="3" name="Picture 3" descr="Chart, histogram&#10;&#10;Description automatically generated"/>
+          <wp:inline distT="0" distB="0" distL="0" distR="0" wp14:anchorId="316DE82C" wp14:editId="3C232CC7">
+            <wp:extent cx="8229600" cy="3663887"/>
+            <wp:effectExtent l="0" t="0" r="0" b="0"/>
+            <wp:docPr id="6" name="Picture 6" descr="Chart, treemap chart&#10;&#10;Description automatically generated"/>
             <wp:cNvGraphicFramePr>
               <a:graphicFrameLocks xmlns:a="http://schemas.openxmlformats.org/drawingml/2006/main" noChangeAspect="1"/>
             </wp:cNvGraphicFramePr>
@@ -924,7 +951,7 @@
               <a:graphicData uri="http://schemas.openxmlformats.org/drawingml/2006/picture">
                 <pic:pic xmlns:pic="http://schemas.openxmlformats.org/drawingml/2006/picture">
                   <pic:nvPicPr>
-                    <pic:cNvPr id="3" name="Picture 3" descr="Chart, histogram&#10;&#10;Description automatically generated"/>
+                    <pic:cNvPr id="6" name="Picture 6" descr="Chart, treemap chart&#10;&#10;Description automatically generated"/>
                     <pic:cNvPicPr/>
                   </pic:nvPicPr>
                   <pic:blipFill>
@@ -942,7 +969,7 @@
                   <pic:spPr>
                     <a:xfrm>
                       <a:off x="0" y="0"/>
-                      <a:ext cx="8556490" cy="3729203"/>
+                      <a:ext cx="8235088" cy="3666330"/>
                     </a:xfrm>
                     <a:prstGeom prst="rect">
                       <a:avLst/>
@@ -980,10 +1007,10 @@
         </w:rPr>
         <w:lastRenderedPageBreak/>
         <w:drawing>
-          <wp:inline distT="0" distB="0" distL="0" distR="0" wp14:anchorId="2D056589" wp14:editId="432426A2">
-            <wp:extent cx="8739963" cy="3816451"/>
-            <wp:effectExtent l="0" t="0" r="4445" b="0"/>
-            <wp:docPr id="8" name="Picture 8" descr="Chart&#10;&#10;Description automatically generated"/>
+          <wp:inline distT="0" distB="0" distL="0" distR="0" wp14:anchorId="6267AF0F" wp14:editId="7E82E797">
+            <wp:extent cx="8449733" cy="3736660"/>
+            <wp:effectExtent l="0" t="0" r="8890" b="0"/>
+            <wp:docPr id="7" name="Picture 7" descr="Chart&#10;&#10;Description automatically generated"/>
             <wp:cNvGraphicFramePr>
               <a:graphicFrameLocks xmlns:a="http://schemas.openxmlformats.org/drawingml/2006/main" noChangeAspect="1"/>
             </wp:cNvGraphicFramePr>
@@ -991,11 +1018,11 @@
               <a:graphicData uri="http://schemas.openxmlformats.org/drawingml/2006/picture">
                 <pic:pic xmlns:pic="http://schemas.openxmlformats.org/drawingml/2006/picture">
                   <pic:nvPicPr>
-                    <pic:cNvPr id="8" name="Picture 8" descr="Chart&#10;&#10;Description automatically generated"/>
+                    <pic:cNvPr id="7" name="Picture 7" descr="Chart&#10;&#10;Description automatically generated"/>
                     <pic:cNvPicPr/>
                   </pic:nvPicPr>
                   <pic:blipFill>
-                    <a:blip r:embed="rId14" cstate="print">
+                    <a:blip r:embed="rId14">
                       <a:extLst>
                         <a:ext uri="{28A0092B-C50C-407E-A947-70E740481C1C}">
                           <a14:useLocalDpi xmlns:a14="http://schemas.microsoft.com/office/drawing/2010/main" val="0"/>
@@ -1009,7 +1036,7 @@
                   <pic:spPr>
                     <a:xfrm>
                       <a:off x="0" y="0"/>
-                      <a:ext cx="8797803" cy="3841708"/>
+                      <a:ext cx="8475397" cy="3748009"/>
                     </a:xfrm>
                     <a:prstGeom prst="rect">
                       <a:avLst/>
@@ -1025,24 +1052,6 @@
     <w:p>
       <w:pPr>
         <w:pStyle w:val="ListParagraph"/>
-        <w:rPr>
-          <w:b/>
-          <w:bCs/>
-        </w:rPr>
-      </w:pPr>
-    </w:p>
-    <w:p>
-      <w:pPr>
-        <w:pStyle w:val="ListParagraph"/>
-        <w:rPr>
-          <w:b/>
-          <w:bCs/>
-        </w:rPr>
-      </w:pPr>
-    </w:p>
-    <w:p>
-      <w:pPr>
-        <w:pStyle w:val="ListParagraph"/>
         <w:numPr>
           <w:ilvl w:val="0"/>
           <w:numId w:val="1"/>
@@ -1083,10 +1092,28 @@
         <w:t>is expected for two users</w:t>
       </w:r>
       <w:r>
-        <w:t>, CPU maximum usage is 3</w:t>
-      </w:r>
-      <w:r>
-        <w:t>4.5 %.</w:t>
+        <w:t xml:space="preserve">, CPU </w:t>
+      </w:r>
+      <w:r>
+        <w:t>average</w:t>
+      </w:r>
+      <w:r>
+        <w:t xml:space="preserve"> usage is </w:t>
+      </w:r>
+      <w:r>
+        <w:t>10</w:t>
+      </w:r>
+      <w:r>
+        <w:t>.1</w:t>
+      </w:r>
+      <w:r>
+        <w:t xml:space="preserve"> %</w:t>
+      </w:r>
+      <w:r>
+        <w:t>, only 3 short spikes are observed during test run</w:t>
+      </w:r>
+      <w:r>
+        <w:t>.</w:t>
       </w:r>
     </w:p>
     <w:sectPr>
@@ -2773,18 +2800,18 @@
 </file>
 
 <file path=customXml/item1.xml><?xml version="1.0" encoding="utf-8"?>
+<p:properties xmlns:p="http://schemas.microsoft.com/office/2006/metadata/properties" xmlns:xsi="http://www.w3.org/2001/XMLSchema-instance" xmlns:pc="http://schemas.microsoft.com/office/infopath/2007/PartnerControls">
+  <documentManagement/>
+</p:properties>
+</file>
+
+<file path=customXml/item2.xml><?xml version="1.0" encoding="utf-8"?>
 <?mso-contentType ?>
 <FormTemplates xmlns="http://schemas.microsoft.com/sharepoint/v3/contenttype/forms">
   <Display>DocumentLibraryForm</Display>
   <Edit>DocumentLibraryForm</Edit>
   <New>DocumentLibraryForm</New>
 </FormTemplates>
-</file>
-
-<file path=customXml/item2.xml><?xml version="1.0" encoding="utf-8"?>
-<p:properties xmlns:p="http://schemas.microsoft.com/office/2006/metadata/properties" xmlns:xsi="http://www.w3.org/2001/XMLSchema-instance" xmlns:pc="http://schemas.microsoft.com/office/infopath/2007/PartnerControls">
-  <documentManagement/>
-</p:properties>
 </file>
 
 <file path=customXml/item3.xml><?xml version="1.0" encoding="utf-8"?>
@@ -2946,18 +2973,18 @@
 </file>
 
 <file path=customXml/itemProps1.xml><?xml version="1.0" encoding="utf-8"?>
-<ds:datastoreItem xmlns:ds="http://schemas.openxmlformats.org/officeDocument/2006/customXml" ds:itemID="{F17F8FA8-F363-4484-823A-830E96C60159}">
+<ds:datastoreItem xmlns:ds="http://schemas.openxmlformats.org/officeDocument/2006/customXml" ds:itemID="{B4D6B972-CEB3-4F1B-A0B3-02BA96D34A72}">
   <ds:schemaRefs>
-    <ds:schemaRef ds:uri="http://schemas.microsoft.com/sharepoint/v3/contenttype/forms"/>
+    <ds:schemaRef ds:uri="http://schemas.microsoft.com/office/2006/metadata/properties"/>
+    <ds:schemaRef ds:uri="http://schemas.microsoft.com/office/infopath/2007/PartnerControls"/>
   </ds:schemaRefs>
 </ds:datastoreItem>
 </file>
 
 <file path=customXml/itemProps2.xml><?xml version="1.0" encoding="utf-8"?>
-<ds:datastoreItem xmlns:ds="http://schemas.openxmlformats.org/officeDocument/2006/customXml" ds:itemID="{B4D6B972-CEB3-4F1B-A0B3-02BA96D34A72}">
+<ds:datastoreItem xmlns:ds="http://schemas.openxmlformats.org/officeDocument/2006/customXml" ds:itemID="{F17F8FA8-F363-4484-823A-830E96C60159}">
   <ds:schemaRefs>
-    <ds:schemaRef ds:uri="http://schemas.microsoft.com/office/2006/metadata/properties"/>
-    <ds:schemaRef ds:uri="http://schemas.microsoft.com/office/infopath/2007/PartnerControls"/>
+    <ds:schemaRef ds:uri="http://schemas.microsoft.com/sharepoint/v3/contenttype/forms"/>
   </ds:schemaRefs>
 </ds:datastoreItem>
 </file>

</xml_diff>